<commit_message>
solve single issue problem
</commit_message>
<xml_diff>
--- a/Research And Development Project/Documents/Resources/EvolutionStats.docx
+++ b/Research And Development Project/Documents/Resources/EvolutionStats.docx
@@ -1022,8 +1022,6 @@
           <w:szCs w:val="24"/>
         </w:rPr>
       </w:pPr>
-      <w:bookmarkStart w:id="0" w:name="_GoBack"/>
-      <w:bookmarkEnd w:id="0"/>
     </w:p>
     <w:p>
       <w:pPr>
@@ -1052,6 +1050,27 @@
       <w:pPr>
         <w:jc w:val="center"/>
       </w:pPr>
+      <w:r>
+        <w:t>Other stuff</w:t>
+      </w:r>
+    </w:p>
+    <w:p>
+      <w:pPr>
+        <w:jc w:val="center"/>
+      </w:pPr>
+    </w:p>
+    <w:p>
+      <w:r>
+        <w:t xml:space="preserve">If we try to get issues in bulk it only returns open issues by default – therefore </w:t>
+      </w:r>
+      <w:bookmarkStart w:id="0" w:name="_GoBack"/>
+      <w:bookmarkEnd w:id="0"/>
+      <w:r>
+        <w:t>it</w:t>
+      </w:r>
+      <w:r>
+        <w:t xml:space="preserve"> is easier to traverse one at a time that way I can ignore pull requests as well.</w:t>
+      </w:r>
     </w:p>
     <w:sectPr>
       <w:pgSz w:w="12240" w:h="15840"/>

</xml_diff>